<commit_message>
Updated Team Agreement 	modified:   Docs/GAME3121 Assignment 1, Part 2 - Team Agreement.docx
</commit_message>
<xml_diff>
--- a/Docs/GAME3121 Assignment 1, Part 2 - Team Agreement.docx
+++ b/Docs/GAME3121 Assignment 1, Part 2 - Team Agreement.docx
@@ -169,7 +169,7 @@
       <w:pPr>
         <w:numPr>
           <w:ilvl w:val="0"/>
-          <w:numId w:val="2"/>
+          <w:numId w:val="4"/>
         </w:numPr>
         <w:ind w:left="720" w:hanging="360"/>
         <w:rPr>
@@ -202,6 +202,189 @@
           <w:rtl w:val="0"/>
         </w:rPr>
         <w:t xml:space="preserve">Global variable</w:t>
+      </w:r>
+    </w:p>
+    <w:p>
+      <w:pPr>
+        <w:numPr>
+          <w:ilvl w:val="0"/>
+          <w:numId w:val="4"/>
+        </w:numPr>
+        <w:ind w:left="720" w:hanging="360"/>
+        <w:rPr>
+          <w:b w:val="1"/>
+        </w:rPr>
+      </w:pPr>
+      <w:r>
+        <w:rPr>
+          <w:b w:val="1"/>
+          <w:rtl w:val="0"/>
+        </w:rPr>
+        <w:t xml:space="preserve">‘M’ </w:t>
+      </w:r>
+      <w:r>
+        <w:rPr>
+          <w:rtl w:val="0"/>
+        </w:rPr>
+        <w:t xml:space="preserve">- Member variable</w:t>
+      </w:r>
+    </w:p>
+    <w:p>
+      <w:pPr>
+        <w:numPr>
+          <w:ilvl w:val="0"/>
+          <w:numId w:val="4"/>
+        </w:numPr>
+        <w:ind w:left="720" w:hanging="360"/>
+        <w:rPr>
+          <w:b w:val="1"/>
+        </w:rPr>
+      </w:pPr>
+      <w:r>
+        <w:rPr>
+          <w:b w:val="1"/>
+          <w:rtl w:val="0"/>
+        </w:rPr>
+        <w:t xml:space="preserve">‘P’ </w:t>
+      </w:r>
+      <w:r>
+        <w:rPr>
+          <w:rtl w:val="0"/>
+        </w:rPr>
+        <w:t xml:space="preserve">- Pointer variable</w:t>
+      </w:r>
+    </w:p>
+    <w:p>
+      <w:pPr>
+        <w:numPr>
+          <w:ilvl w:val="0"/>
+          <w:numId w:val="4"/>
+        </w:numPr>
+        <w:ind w:left="720" w:hanging="360"/>
+        <w:rPr>
+          <w:u w:val="none"/>
+        </w:rPr>
+      </w:pPr>
+      <w:r>
+        <w:rPr>
+          <w:b w:val="1"/>
+          <w:rtl w:val="0"/>
+        </w:rPr>
+        <w:t xml:space="preserve">‘V’</w:t>
+      </w:r>
+      <w:r>
+        <w:rPr>
+          <w:rtl w:val="0"/>
+        </w:rPr>
+        <w:t xml:space="preserve"> - Virtual function</w:t>
+      </w:r>
+    </w:p>
+    <w:p>
+      <w:pPr>
+        <w:numPr>
+          <w:ilvl w:val="0"/>
+          <w:numId w:val="4"/>
+        </w:numPr>
+        <w:ind w:left="720" w:hanging="360"/>
+        <w:rPr>
+          <w:u w:val="none"/>
+        </w:rPr>
+      </w:pPr>
+      <w:r>
+        <w:rPr>
+          <w:b w:val="1"/>
+          <w:rtl w:val="0"/>
+        </w:rPr>
+        <w:t xml:space="preserve">‘I’</w:t>
+      </w:r>
+      <w:r>
+        <w:rPr>
+          <w:rtl w:val="0"/>
+        </w:rPr>
+        <w:t xml:space="preserve"> - Interface class</w:t>
+      </w:r>
+    </w:p>
+    <w:p>
+      <w:pPr>
+        <w:contextualSpacing w:val="0"/>
+        <w:rPr>
+          <w:b w:val="1"/>
+        </w:rPr>
+      </w:pPr>
+      <w:r>
+        <w:rPr>
+          <w:rtl w:val="0"/>
+        </w:rPr>
+      </w:r>
+    </w:p>
+    <w:p>
+      <w:pPr>
+        <w:contextualSpacing w:val="0"/>
+        <w:rPr>
+          <w:b w:val="1"/>
+        </w:rPr>
+      </w:pPr>
+      <w:r>
+        <w:rPr>
+          <w:b w:val="1"/>
+          <w:rtl w:val="0"/>
+        </w:rPr>
+        <w:t xml:space="preserve">Naming Capitalization: </w:t>
+      </w:r>
+    </w:p>
+    <w:p>
+      <w:pPr>
+        <w:ind w:left="720" w:firstLine="0"/>
+        <w:contextualSpacing w:val="0"/>
+        <w:rPr/>
+      </w:pPr>
+      <w:r>
+        <w:rPr>
+          <w:rtl w:val="0"/>
+        </w:rPr>
+      </w:r>
+    </w:p>
+    <w:p>
+      <w:pPr>
+        <w:numPr>
+          <w:ilvl w:val="0"/>
+          <w:numId w:val="6"/>
+        </w:numPr>
+        <w:ind w:left="720" w:hanging="360"/>
+        <w:rPr/>
+      </w:pPr>
+      <w:r>
+        <w:rPr>
+          <w:rtl w:val="0"/>
+        </w:rPr>
+        <w:t xml:space="preserve">Make sure that our variables always start with a lower case</w:t>
+      </w:r>
+    </w:p>
+    <w:p>
+      <w:pPr>
+        <w:contextualSpacing w:val="0"/>
+        <w:rPr/>
+      </w:pPr>
+      <w:r>
+        <w:rPr>
+          <w:rtl w:val="0"/>
+        </w:rPr>
+      </w:r>
+    </w:p>
+    <w:p>
+      <w:pPr>
+        <w:numPr>
+          <w:ilvl w:val="0"/>
+          <w:numId w:val="8"/>
+        </w:numPr>
+        <w:ind w:left="720" w:hanging="360"/>
+        <w:rPr/>
+      </w:pPr>
+      <w:r>
+        <w:rPr>
+          <w:rtl w:val="0"/>
+        </w:rPr>
+        <w:t xml:space="preserve">Any multi word variable, classes,function and methods are used typed in camel casing for example:</w:t>
       </w:r>
     </w:p>
     <w:p>
@@ -210,58 +393,85 @@
           <w:ilvl w:val="0"/>
           <w:numId w:val="2"/>
         </w:numPr>
-        <w:ind w:left="720" w:hanging="360"/>
-        <w:rPr>
-          <w:b w:val="1"/>
-        </w:rPr>
-      </w:pPr>
-      <w:r>
-        <w:rPr>
-          <w:b w:val="1"/>
-          <w:rtl w:val="0"/>
-        </w:rPr>
-        <w:t xml:space="preserve">‘M’ </w:t>
-      </w:r>
-      <w:r>
-        <w:rPr>
-          <w:rtl w:val="0"/>
-        </w:rPr>
-        <w:t xml:space="preserve">- Member variable</w:t>
+        <w:ind w:left="1440" w:hanging="360"/>
+        <w:rPr/>
+      </w:pPr>
+      <w:r>
+        <w:rPr>
+          <w:rtl w:val="0"/>
+        </w:rPr>
+        <w:t xml:space="preserve">int iHaveWon;</w:t>
+      </w:r>
+    </w:p>
+    <w:p>
+      <w:pPr>
+        <w:contextualSpacing w:val="0"/>
+        <w:rPr/>
+      </w:pPr>
+      <w:r>
+        <w:rPr>
+          <w:rtl w:val="0"/>
+        </w:rPr>
       </w:r>
     </w:p>
     <w:p>
       <w:pPr>
         <w:numPr>
           <w:ilvl w:val="0"/>
-          <w:numId w:val="2"/>
+          <w:numId w:val="5"/>
         </w:numPr>
         <w:ind w:left="720" w:hanging="360"/>
-        <w:rPr>
-          <w:b w:val="1"/>
-        </w:rPr>
-      </w:pPr>
-      <w:r>
-        <w:rPr>
-          <w:b w:val="1"/>
-          <w:rtl w:val="0"/>
-        </w:rPr>
-        <w:t xml:space="preserve">‘P’ </w:t>
-      </w:r>
-      <w:r>
-        <w:rPr>
-          <w:rtl w:val="0"/>
-        </w:rPr>
-        <w:t xml:space="preserve">- Pointer variable</w:t>
+        <w:rPr/>
+      </w:pPr>
+      <w:r>
+        <w:rPr>
+          <w:rtl w:val="0"/>
+        </w:rPr>
+        <w:t xml:space="preserve"> Any macros or convention will be typed out using underscores to separate words and typed out in all caps</w:t>
+      </w:r>
+      <w:r>
+        <w:rPr>
+          <w:rtl w:val="0"/>
+        </w:rPr>
+      </w:r>
+    </w:p>
+    <w:p>
+      <w:pPr>
+        <w:ind w:left="0" w:firstLine="0"/>
+        <w:contextualSpacing w:val="0"/>
+        <w:rPr/>
+      </w:pPr>
+      <w:r>
+        <w:rPr>
+          <w:rtl w:val="0"/>
+        </w:rPr>
+      </w:r>
+    </w:p>
+    <w:p>
+      <w:pPr>
+        <w:ind w:left="0" w:firstLine="0"/>
+        <w:contextualSpacing w:val="0"/>
+        <w:rPr>
+          <w:b w:val="1"/>
+        </w:rPr>
+      </w:pPr>
+      <w:r>
+        <w:rPr>
+          <w:b w:val="1"/>
+          <w:rtl w:val="0"/>
+        </w:rPr>
+        <w:t xml:space="preserve">Documentation:</w:t>
       </w:r>
     </w:p>
     <w:p>
       <w:pPr>
         <w:numPr>
           <w:ilvl w:val="0"/>
-          <w:numId w:val="2"/>
+          <w:numId w:val="1"/>
         </w:numPr>
         <w:ind w:left="720" w:hanging="360"/>
         <w:rPr>
+          <w:b w:val="1"/>
           <w:u w:val="none"/>
         </w:rPr>
       </w:pPr>
@@ -270,66 +480,303 @@
           <w:b w:val="1"/>
           <w:rtl w:val="0"/>
         </w:rPr>
-        <w:t xml:space="preserve">‘V’</w:t>
-      </w:r>
-      <w:r>
-        <w:rPr>
-          <w:rtl w:val="0"/>
-        </w:rPr>
-        <w:t xml:space="preserve"> - Virtual function</w:t>
-      </w:r>
-    </w:p>
-    <w:p>
-      <w:pPr>
-        <w:numPr>
-          <w:ilvl w:val="0"/>
-          <w:numId w:val="2"/>
-        </w:numPr>
-        <w:ind w:left="720" w:hanging="360"/>
-        <w:rPr>
-          <w:u w:val="none"/>
-        </w:rPr>
-      </w:pPr>
-      <w:r>
-        <w:rPr>
-          <w:b w:val="1"/>
-          <w:rtl w:val="0"/>
-        </w:rPr>
-        <w:t xml:space="preserve">‘I’</w:t>
-      </w:r>
-      <w:r>
-        <w:rPr>
-          <w:rtl w:val="0"/>
-        </w:rPr>
-        <w:t xml:space="preserve"> - Interface class</w:t>
-      </w:r>
-    </w:p>
-    <w:p>
-      <w:pPr>
-        <w:contextualSpacing w:val="0"/>
-        <w:rPr>
-          <w:b w:val="1"/>
-        </w:rPr>
-      </w:pPr>
-      <w:r>
-        <w:rPr>
-          <w:rtl w:val="0"/>
-        </w:rPr>
-      </w:r>
-    </w:p>
-    <w:p>
-      <w:pPr>
-        <w:contextualSpacing w:val="0"/>
-        <w:rPr>
-          <w:b w:val="1"/>
-        </w:rPr>
-      </w:pPr>
-      <w:r>
-        <w:rPr>
-          <w:b w:val="1"/>
-          <w:rtl w:val="0"/>
-        </w:rPr>
-        <w:t xml:space="preserve">Naming Capitalization: </w:t>
+        <w:t xml:space="preserve">start with a line of asterisks and end your comment line with another bar of   asterisks</w:t>
+      </w:r>
+      <w:r>
+        <w:rPr>
+          <w:rtl w:val="0"/>
+        </w:rPr>
+      </w:r>
+    </w:p>
+    <w:p>
+      <w:pPr>
+        <w:ind w:left="0" w:firstLine="0"/>
+        <w:contextualSpacing w:val="0"/>
+        <w:rPr>
+          <w:color w:val="93c47d"/>
+          <w:sz w:val="20"/>
+          <w:szCs w:val="20"/>
+        </w:rPr>
+      </w:pPr>
+      <w:r>
+        <w:rPr>
+          <w:color w:val="93c47d"/>
+          <w:sz w:val="20"/>
+          <w:szCs w:val="20"/>
+          <w:rtl w:val="0"/>
+        </w:rPr>
+        <w:t xml:space="preserve">/*************************** </w:t>
+      </w:r>
+    </w:p>
+    <w:p>
+      <w:pPr>
+        <w:ind w:left="0" w:firstLine="0"/>
+        <w:contextualSpacing w:val="0"/>
+        <w:rPr>
+          <w:color w:val="93c47d"/>
+          <w:sz w:val="20"/>
+          <w:szCs w:val="20"/>
+        </w:rPr>
+      </w:pPr>
+      <w:r>
+        <w:rPr>
+          <w:color w:val="93c47d"/>
+          <w:sz w:val="20"/>
+          <w:szCs w:val="20"/>
+          <w:rtl w:val="0"/>
+        </w:rPr>
+        <w:t xml:space="preserve">* Function Name </w:t>
+      </w:r>
+    </w:p>
+    <w:p>
+      <w:pPr>
+        <w:ind w:left="0" w:firstLine="0"/>
+        <w:contextualSpacing w:val="0"/>
+        <w:rPr>
+          <w:color w:val="93c47d"/>
+          <w:sz w:val="20"/>
+          <w:szCs w:val="20"/>
+        </w:rPr>
+      </w:pPr>
+      <w:r>
+        <w:rPr>
+          <w:color w:val="93c47d"/>
+          <w:sz w:val="20"/>
+          <w:szCs w:val="20"/>
+          <w:rtl w:val="0"/>
+        </w:rPr>
+        <w:t xml:space="preserve">* Description </w:t>
+      </w:r>
+    </w:p>
+    <w:p>
+      <w:pPr>
+        <w:ind w:left="0" w:firstLine="0"/>
+        <w:contextualSpacing w:val="0"/>
+        <w:rPr>
+          <w:color w:val="93c47d"/>
+          <w:sz w:val="20"/>
+          <w:szCs w:val="20"/>
+        </w:rPr>
+      </w:pPr>
+      <w:r>
+        <w:rPr>
+          <w:color w:val="93c47d"/>
+          <w:sz w:val="20"/>
+          <w:szCs w:val="20"/>
+          <w:rtl w:val="0"/>
+        </w:rPr>
+        <w:t xml:space="preserve">* Parameters </w:t>
+      </w:r>
+    </w:p>
+    <w:p>
+      <w:pPr>
+        <w:ind w:left="0" w:firstLine="0"/>
+        <w:contextualSpacing w:val="0"/>
+        <w:rPr>
+          <w:color w:val="93c47d"/>
+          <w:sz w:val="20"/>
+          <w:szCs w:val="20"/>
+        </w:rPr>
+      </w:pPr>
+      <w:r>
+        <w:rPr>
+          <w:color w:val="93c47d"/>
+          <w:sz w:val="20"/>
+          <w:szCs w:val="20"/>
+          <w:rtl w:val="0"/>
+        </w:rPr>
+        <w:t xml:space="preserve">* Return </w:t>
+      </w:r>
+    </w:p>
+    <w:p>
+      <w:pPr>
+        <w:ind w:left="0" w:firstLine="0"/>
+        <w:contextualSpacing w:val="0"/>
+        <w:rPr>
+          <w:color w:val="93c47d"/>
+          <w:sz w:val="20"/>
+          <w:szCs w:val="20"/>
+        </w:rPr>
+      </w:pPr>
+      <w:r>
+        <w:rPr>
+          <w:color w:val="93c47d"/>
+          <w:sz w:val="20"/>
+          <w:szCs w:val="20"/>
+          <w:rtl w:val="0"/>
+        </w:rPr>
+        <w:t xml:space="preserve">***************************/</w:t>
+      </w:r>
+    </w:p>
+    <w:p>
+      <w:pPr>
+        <w:contextualSpacing w:val="0"/>
+        <w:rPr>
+          <w:color w:val="93c47d"/>
+          <w:sz w:val="20"/>
+          <w:szCs w:val="20"/>
+        </w:rPr>
+      </w:pPr>
+      <w:r>
+        <w:rPr>
+          <w:color w:val="93c47d"/>
+          <w:sz w:val="20"/>
+          <w:szCs w:val="20"/>
+          <w:rtl w:val="0"/>
+        </w:rPr>
+        <w:t xml:space="preserve">/*************************** </w:t>
+      </w:r>
+    </w:p>
+    <w:p>
+      <w:pPr>
+        <w:contextualSpacing w:val="0"/>
+        <w:rPr>
+          <w:color w:val="93c47d"/>
+          <w:sz w:val="20"/>
+          <w:szCs w:val="20"/>
+        </w:rPr>
+      </w:pPr>
+      <w:r>
+        <w:rPr>
+          <w:color w:val="93c47d"/>
+          <w:sz w:val="20"/>
+          <w:szCs w:val="20"/>
+          <w:rtl w:val="0"/>
+        </w:rPr>
+        <w:t xml:space="preserve">* File Name</w:t>
+      </w:r>
+    </w:p>
+    <w:p>
+      <w:pPr>
+        <w:contextualSpacing w:val="0"/>
+        <w:rPr>
+          <w:color w:val="93c47d"/>
+          <w:sz w:val="20"/>
+          <w:szCs w:val="20"/>
+        </w:rPr>
+      </w:pPr>
+      <w:r>
+        <w:rPr>
+          <w:color w:val="93c47d"/>
+          <w:sz w:val="20"/>
+          <w:szCs w:val="20"/>
+          <w:rtl w:val="0"/>
+        </w:rPr>
+        <w:t xml:space="preserve">* Authors and Copyright</w:t>
+      </w:r>
+    </w:p>
+    <w:p>
+      <w:pPr>
+        <w:contextualSpacing w:val="0"/>
+        <w:rPr>
+          <w:color w:val="93c47d"/>
+          <w:sz w:val="20"/>
+          <w:szCs w:val="20"/>
+        </w:rPr>
+      </w:pPr>
+      <w:r>
+        <w:rPr>
+          <w:color w:val="93c47d"/>
+          <w:sz w:val="20"/>
+          <w:szCs w:val="20"/>
+          <w:rtl w:val="0"/>
+        </w:rPr>
+        <w:t xml:space="preserve">* Date Created</w:t>
+      </w:r>
+    </w:p>
+    <w:p>
+      <w:pPr>
+        <w:contextualSpacing w:val="0"/>
+        <w:rPr>
+          <w:color w:val="93c47d"/>
+          <w:sz w:val="20"/>
+          <w:szCs w:val="20"/>
+        </w:rPr>
+      </w:pPr>
+      <w:r>
+        <w:rPr>
+          <w:color w:val="93c47d"/>
+          <w:sz w:val="20"/>
+          <w:szCs w:val="20"/>
+          <w:rtl w:val="0"/>
+        </w:rPr>
+        <w:t xml:space="preserve">* Last Update</w:t>
+      </w:r>
+    </w:p>
+    <w:p>
+      <w:pPr>
+        <w:contextualSpacing w:val="0"/>
+        <w:rPr>
+          <w:color w:val="93c47d"/>
+          <w:sz w:val="20"/>
+          <w:szCs w:val="20"/>
+        </w:rPr>
+      </w:pPr>
+      <w:r>
+        <w:rPr>
+          <w:color w:val="93c47d"/>
+          <w:sz w:val="20"/>
+          <w:szCs w:val="20"/>
+          <w:rtl w:val="0"/>
+        </w:rPr>
+        <w:t xml:space="preserve">* Version</w:t>
+      </w:r>
+    </w:p>
+    <w:p>
+      <w:pPr>
+        <w:contextualSpacing w:val="0"/>
+        <w:rPr>
+          <w:color w:val="93c47d"/>
+          <w:sz w:val="20"/>
+          <w:szCs w:val="20"/>
+        </w:rPr>
+      </w:pPr>
+      <w:r>
+        <w:rPr>
+          <w:color w:val="93c47d"/>
+          <w:sz w:val="20"/>
+          <w:szCs w:val="20"/>
+          <w:rtl w:val="0"/>
+        </w:rPr>
+        <w:t xml:space="preserve">* Description</w:t>
+      </w:r>
+    </w:p>
+    <w:p>
+      <w:pPr>
+        <w:contextualSpacing w:val="0"/>
+        <w:rPr>
+          <w:color w:val="93c47d"/>
+          <w:sz w:val="20"/>
+          <w:szCs w:val="20"/>
+        </w:rPr>
+      </w:pPr>
+      <w:r>
+        <w:rPr>
+          <w:color w:val="93c47d"/>
+          <w:sz w:val="20"/>
+          <w:szCs w:val="20"/>
+          <w:rtl w:val="0"/>
+        </w:rPr>
+        <w:t xml:space="preserve">***************************/</w:t>
+      </w:r>
+    </w:p>
+    <w:p>
+      <w:pPr>
+        <w:contextualSpacing w:val="0"/>
+        <w:rPr>
+          <w:b w:val="1"/>
+          <w:sz w:val="28"/>
+          <w:szCs w:val="28"/>
+        </w:rPr>
+      </w:pPr>
+      <w:r>
+        <w:rPr>
+          <w:b w:val="1"/>
+          <w:sz w:val="28"/>
+          <w:szCs w:val="28"/>
+          <w:rtl w:val="0"/>
+        </w:rPr>
+        <w:t xml:space="preserve">Minimum System Requirements</w:t>
       </w:r>
     </w:p>
     <w:p>
@@ -362,13 +809,13 @@
           <w:b w:val="1"/>
           <w:rtl w:val="0"/>
         </w:rPr>
-        <w:t xml:space="preserve">Variables and Parameters: </w:t>
-      </w:r>
-      <w:r>
-        <w:rPr>
-          <w:rtl w:val="0"/>
-        </w:rPr>
-        <w:t xml:space="preserve">First word is all lowercase and every next word starts with a capital letter.</w:t>
+        <w:t xml:space="preserve">OS: </w:t>
+      </w:r>
+      <w:r>
+        <w:rPr>
+          <w:rtl w:val="0"/>
+        </w:rPr>
+        <w:t xml:space="preserve">Windows 7 32-bit</w:t>
       </w:r>
     </w:p>
     <w:p>
@@ -379,21 +826,21 @@
         </w:numPr>
         <w:ind w:left="720" w:hanging="360"/>
         <w:rPr>
-          <w:b w:val="1"/>
-        </w:rPr>
-      </w:pPr>
-      <w:r>
-        <w:rPr>
-          <w:b w:val="1"/>
-          <w:rtl w:val="0"/>
-        </w:rPr>
-        <w:t xml:space="preserve">Classes, Functions, TypeDefs, &amp; Methods: </w:t>
-      </w:r>
-      <w:r>
-        <w:rPr>
-          <w:rtl w:val="0"/>
-        </w:rPr>
-        <w:t xml:space="preserve">Every word starts with a capital letter.</w:t>
+          <w:u w:val="none"/>
+        </w:rPr>
+      </w:pPr>
+      <w:r>
+        <w:rPr>
+          <w:b w:val="1"/>
+          <w:rtl w:val="0"/>
+        </w:rPr>
+        <w:t xml:space="preserve">CPU:</w:t>
+      </w:r>
+      <w:r>
+        <w:rPr>
+          <w:rtl w:val="0"/>
+        </w:rPr>
+        <w:t xml:space="preserve"> Intel Core i3 or better</w:t>
       </w:r>
     </w:p>
     <w:p>
@@ -404,335 +851,89 @@
         </w:numPr>
         <w:ind w:left="720" w:hanging="360"/>
         <w:rPr>
-          <w:b w:val="1"/>
-        </w:rPr>
-      </w:pPr>
-      <w:r>
-        <w:rPr>
-          <w:b w:val="1"/>
-          <w:rtl w:val="0"/>
-        </w:rPr>
-        <w:t xml:space="preserve">Macros &amp; Constants: </w:t>
-      </w:r>
-      <w:r>
-        <w:rPr>
-          <w:rtl w:val="0"/>
-        </w:rPr>
-        <w:t xml:space="preserve">All letters are uppercase.</w:t>
-      </w:r>
-    </w:p>
-    <w:p>
-      <w:pPr>
-        <w:ind w:left="0" w:firstLine="0"/>
-        <w:contextualSpacing w:val="0"/>
-        <w:rPr/>
-      </w:pPr>
-      <w:r>
-        <w:rPr>
-          <w:rtl w:val="0"/>
-        </w:rPr>
-      </w:r>
-    </w:p>
-    <w:p>
-      <w:pPr>
-        <w:ind w:left="0" w:firstLine="0"/>
-        <w:contextualSpacing w:val="0"/>
-        <w:rPr>
-          <w:b w:val="1"/>
-        </w:rPr>
-      </w:pPr>
-      <w:r>
-        <w:rPr>
-          <w:b w:val="1"/>
-          <w:rtl w:val="0"/>
-        </w:rPr>
-        <w:t xml:space="preserve">Documentation:</w:t>
-      </w:r>
-    </w:p>
-    <w:p>
-      <w:pPr>
-        <w:ind w:left="0" w:firstLine="0"/>
-        <w:contextualSpacing w:val="0"/>
-        <w:rPr>
-          <w:b w:val="1"/>
-        </w:rPr>
-      </w:pPr>
-      <w:r>
-        <w:rPr>
-          <w:rtl w:val="0"/>
-        </w:rPr>
-      </w:r>
-    </w:p>
-    <w:p>
-      <w:pPr>
-        <w:ind w:left="0" w:firstLine="0"/>
-        <w:contextualSpacing w:val="0"/>
-        <w:rPr>
-          <w:color w:val="93c47d"/>
-          <w:sz w:val="20"/>
-          <w:szCs w:val="20"/>
-        </w:rPr>
-      </w:pPr>
-      <w:r>
-        <w:rPr>
-          <w:color w:val="93c47d"/>
-          <w:sz w:val="20"/>
-          <w:szCs w:val="20"/>
-          <w:rtl w:val="0"/>
-        </w:rPr>
-        <w:t xml:space="preserve">/*************************** </w:t>
-      </w:r>
-    </w:p>
-    <w:p>
-      <w:pPr>
-        <w:ind w:left="0" w:firstLine="0"/>
-        <w:contextualSpacing w:val="0"/>
-        <w:rPr>
-          <w:color w:val="93c47d"/>
-          <w:sz w:val="20"/>
-          <w:szCs w:val="20"/>
-        </w:rPr>
-      </w:pPr>
-      <w:r>
-        <w:rPr>
-          <w:color w:val="93c47d"/>
-          <w:sz w:val="20"/>
-          <w:szCs w:val="20"/>
-          <w:rtl w:val="0"/>
-        </w:rPr>
-        <w:t xml:space="preserve">* Function Name </w:t>
-      </w:r>
-    </w:p>
-    <w:p>
-      <w:pPr>
-        <w:ind w:left="0" w:firstLine="0"/>
-        <w:contextualSpacing w:val="0"/>
-        <w:rPr>
-          <w:color w:val="93c47d"/>
-          <w:sz w:val="20"/>
-          <w:szCs w:val="20"/>
-        </w:rPr>
-      </w:pPr>
-      <w:r>
-        <w:rPr>
-          <w:color w:val="93c47d"/>
-          <w:sz w:val="20"/>
-          <w:szCs w:val="20"/>
-          <w:rtl w:val="0"/>
-        </w:rPr>
-        <w:t xml:space="preserve">* Description </w:t>
-      </w:r>
-    </w:p>
-    <w:p>
-      <w:pPr>
-        <w:ind w:left="0" w:firstLine="0"/>
-        <w:contextualSpacing w:val="0"/>
-        <w:rPr>
-          <w:color w:val="93c47d"/>
-          <w:sz w:val="20"/>
-          <w:szCs w:val="20"/>
-        </w:rPr>
-      </w:pPr>
-      <w:r>
-        <w:rPr>
-          <w:color w:val="93c47d"/>
-          <w:sz w:val="20"/>
-          <w:szCs w:val="20"/>
-          <w:rtl w:val="0"/>
-        </w:rPr>
-        <w:t xml:space="preserve">* Parameters </w:t>
-      </w:r>
-    </w:p>
-    <w:p>
-      <w:pPr>
-        <w:ind w:left="0" w:firstLine="0"/>
-        <w:contextualSpacing w:val="0"/>
-        <w:rPr>
-          <w:color w:val="93c47d"/>
-          <w:sz w:val="20"/>
-          <w:szCs w:val="20"/>
-        </w:rPr>
-      </w:pPr>
-      <w:r>
-        <w:rPr>
-          <w:color w:val="93c47d"/>
-          <w:sz w:val="20"/>
-          <w:szCs w:val="20"/>
-          <w:rtl w:val="0"/>
-        </w:rPr>
-        <w:t xml:space="preserve">* Return </w:t>
-      </w:r>
-    </w:p>
-    <w:p>
-      <w:pPr>
-        <w:ind w:left="0" w:firstLine="0"/>
-        <w:contextualSpacing w:val="0"/>
-        <w:rPr>
-          <w:color w:val="93c47d"/>
-          <w:sz w:val="20"/>
-          <w:szCs w:val="20"/>
-        </w:rPr>
-      </w:pPr>
-      <w:r>
-        <w:rPr>
-          <w:color w:val="93c47d"/>
-          <w:sz w:val="20"/>
-          <w:szCs w:val="20"/>
-          <w:rtl w:val="0"/>
-        </w:rPr>
-        <w:t xml:space="preserve">***************************/</w:t>
-      </w:r>
-    </w:p>
-    <w:p>
-      <w:pPr>
-        <w:contextualSpacing w:val="0"/>
-        <w:rPr>
-          <w:color w:val="93c47d"/>
-          <w:sz w:val="20"/>
-          <w:szCs w:val="20"/>
-        </w:rPr>
-      </w:pPr>
-      <w:r>
-        <w:rPr>
-          <w:color w:val="93c47d"/>
-          <w:sz w:val="20"/>
-          <w:szCs w:val="20"/>
-          <w:rtl w:val="0"/>
-        </w:rPr>
-        <w:t xml:space="preserve">/*************************** </w:t>
-      </w:r>
-    </w:p>
-    <w:p>
-      <w:pPr>
-        <w:contextualSpacing w:val="0"/>
-        <w:rPr>
-          <w:color w:val="93c47d"/>
-          <w:sz w:val="20"/>
-          <w:szCs w:val="20"/>
-        </w:rPr>
-      </w:pPr>
-      <w:r>
-        <w:rPr>
-          <w:color w:val="93c47d"/>
-          <w:sz w:val="20"/>
-          <w:szCs w:val="20"/>
-          <w:rtl w:val="0"/>
-        </w:rPr>
-        <w:t xml:space="preserve">* File Name</w:t>
-      </w:r>
-    </w:p>
-    <w:p>
-      <w:pPr>
-        <w:contextualSpacing w:val="0"/>
-        <w:rPr>
-          <w:color w:val="93c47d"/>
-          <w:sz w:val="20"/>
-          <w:szCs w:val="20"/>
-        </w:rPr>
-      </w:pPr>
-      <w:r>
-        <w:rPr>
-          <w:color w:val="93c47d"/>
-          <w:sz w:val="20"/>
-          <w:szCs w:val="20"/>
-          <w:rtl w:val="0"/>
-        </w:rPr>
-        <w:t xml:space="preserve">* Authors and Copyright</w:t>
-      </w:r>
-    </w:p>
-    <w:p>
-      <w:pPr>
-        <w:contextualSpacing w:val="0"/>
-        <w:rPr>
-          <w:color w:val="93c47d"/>
-          <w:sz w:val="20"/>
-          <w:szCs w:val="20"/>
-        </w:rPr>
-      </w:pPr>
-      <w:r>
-        <w:rPr>
-          <w:color w:val="93c47d"/>
-          <w:sz w:val="20"/>
-          <w:szCs w:val="20"/>
-          <w:rtl w:val="0"/>
-        </w:rPr>
-        <w:t xml:space="preserve">* Date Created</w:t>
-      </w:r>
-    </w:p>
-    <w:p>
-      <w:pPr>
-        <w:contextualSpacing w:val="0"/>
-        <w:rPr>
-          <w:color w:val="93c47d"/>
-          <w:sz w:val="20"/>
-          <w:szCs w:val="20"/>
-        </w:rPr>
-      </w:pPr>
-      <w:r>
-        <w:rPr>
-          <w:color w:val="93c47d"/>
-          <w:sz w:val="20"/>
-          <w:szCs w:val="20"/>
-          <w:rtl w:val="0"/>
-        </w:rPr>
-        <w:t xml:space="preserve">* Last Update</w:t>
-      </w:r>
-    </w:p>
-    <w:p>
-      <w:pPr>
-        <w:contextualSpacing w:val="0"/>
-        <w:rPr>
-          <w:color w:val="93c47d"/>
-          <w:sz w:val="20"/>
-          <w:szCs w:val="20"/>
-        </w:rPr>
-      </w:pPr>
-      <w:r>
-        <w:rPr>
-          <w:color w:val="93c47d"/>
-          <w:sz w:val="20"/>
-          <w:szCs w:val="20"/>
-          <w:rtl w:val="0"/>
-        </w:rPr>
-        <w:t xml:space="preserve">* Version</w:t>
-      </w:r>
-    </w:p>
-    <w:p>
-      <w:pPr>
-        <w:contextualSpacing w:val="0"/>
-        <w:rPr>
-          <w:color w:val="93c47d"/>
-          <w:sz w:val="20"/>
-          <w:szCs w:val="20"/>
-        </w:rPr>
-      </w:pPr>
-      <w:r>
-        <w:rPr>
-          <w:color w:val="93c47d"/>
-          <w:sz w:val="20"/>
-          <w:szCs w:val="20"/>
-          <w:rtl w:val="0"/>
-        </w:rPr>
-        <w:t xml:space="preserve">* Description</w:t>
-      </w:r>
-    </w:p>
-    <w:p>
-      <w:pPr>
-        <w:contextualSpacing w:val="0"/>
-        <w:rPr>
-          <w:color w:val="93c47d"/>
-          <w:sz w:val="20"/>
-          <w:szCs w:val="20"/>
-        </w:rPr>
-      </w:pPr>
-      <w:r>
-        <w:rPr>
-          <w:color w:val="93c47d"/>
-          <w:sz w:val="20"/>
-          <w:szCs w:val="20"/>
-          <w:rtl w:val="0"/>
-        </w:rPr>
-        <w:t xml:space="preserve">***************************/</w:t>
+          <w:u w:val="none"/>
+        </w:rPr>
+      </w:pPr>
+      <w:r>
+        <w:rPr>
+          <w:b w:val="1"/>
+          <w:rtl w:val="0"/>
+        </w:rPr>
+        <w:t xml:space="preserve">Memory:</w:t>
+      </w:r>
+      <w:r>
+        <w:rPr>
+          <w:rtl w:val="0"/>
+        </w:rPr>
+        <w:t xml:space="preserve">  1024 MB RAM</w:t>
+      </w:r>
+    </w:p>
+    <w:p>
+      <w:pPr>
+        <w:numPr>
+          <w:ilvl w:val="0"/>
+          <w:numId w:val="3"/>
+        </w:numPr>
+        <w:ind w:left="720" w:hanging="360"/>
+        <w:rPr>
+          <w:u w:val="none"/>
+        </w:rPr>
+      </w:pPr>
+      <w:r>
+        <w:rPr>
+          <w:b w:val="1"/>
+          <w:rtl w:val="0"/>
+        </w:rPr>
+        <w:t xml:space="preserve">Video Card:</w:t>
+      </w:r>
+      <w:r>
+        <w:rPr>
+          <w:rtl w:val="0"/>
+        </w:rPr>
+        <w:t xml:space="preserve"> GeForce GTX 560 or any card compatible with DirectX 12</w:t>
+      </w:r>
+    </w:p>
+    <w:p>
+      <w:pPr>
+        <w:numPr>
+          <w:ilvl w:val="0"/>
+          <w:numId w:val="3"/>
+        </w:numPr>
+        <w:ind w:left="720" w:hanging="360"/>
+        <w:rPr>
+          <w:u w:val="none"/>
+        </w:rPr>
+      </w:pPr>
+      <w:r>
+        <w:rPr>
+          <w:b w:val="1"/>
+          <w:rtl w:val="0"/>
+        </w:rPr>
+        <w:t xml:space="preserve">Sound Card:</w:t>
+      </w:r>
+      <w:r>
+        <w:rPr>
+          <w:rtl w:val="0"/>
+        </w:rPr>
+        <w:t xml:space="preserve"> Any card compatible with DirectX 12</w:t>
+      </w:r>
+      <w:r>
+        <w:rPr>
+          <w:rtl w:val="0"/>
+        </w:rPr>
+      </w:r>
+    </w:p>
+    <w:p>
+      <w:pPr>
+        <w:contextualSpacing w:val="0"/>
+        <w:rPr>
+          <w:b w:val="1"/>
+        </w:rPr>
+      </w:pPr>
+      <w:r>
+        <w:rPr>
+          <w:rtl w:val="0"/>
+        </w:rPr>
       </w:r>
     </w:p>
     <w:p>
@@ -751,15 +952,13 @@
           <w:szCs w:val="28"/>
           <w:rtl w:val="0"/>
         </w:rPr>
-        <w:t xml:space="preserve">Minimum System Requirements</w:t>
-      </w:r>
-    </w:p>
-    <w:p>
-      <w:pPr>
-        <w:contextualSpacing w:val="0"/>
-        <w:rPr>
-          <w:b w:val="1"/>
-        </w:rPr>
+        <w:t xml:space="preserve">Project Directory</w:t>
+      </w:r>
+    </w:p>
+    <w:p>
+      <w:pPr>
+        <w:contextualSpacing w:val="0"/>
+        <w:rPr/>
       </w:pPr>
       <w:r>
         <w:rPr>
@@ -771,181 +970,7 @@
       <w:pPr>
         <w:numPr>
           <w:ilvl w:val="0"/>
-          <w:numId w:val="1"/>
-        </w:numPr>
-        <w:ind w:left="720" w:hanging="360"/>
-        <w:rPr>
-          <w:b w:val="1"/>
-          <w:u w:val="none"/>
-        </w:rPr>
-      </w:pPr>
-      <w:r>
-        <w:rPr>
-          <w:b w:val="1"/>
-          <w:rtl w:val="0"/>
-        </w:rPr>
-        <w:t xml:space="preserve">OS: </w:t>
-      </w:r>
-      <w:r>
-        <w:rPr>
-          <w:rtl w:val="0"/>
-        </w:rPr>
-        <w:t xml:space="preserve">Windows 7 32-bit</w:t>
-      </w:r>
-    </w:p>
-    <w:p>
-      <w:pPr>
-        <w:numPr>
-          <w:ilvl w:val="0"/>
-          <w:numId w:val="1"/>
-        </w:numPr>
-        <w:ind w:left="720" w:hanging="360"/>
-        <w:rPr>
-          <w:u w:val="none"/>
-        </w:rPr>
-      </w:pPr>
-      <w:r>
-        <w:rPr>
-          <w:b w:val="1"/>
-          <w:rtl w:val="0"/>
-        </w:rPr>
-        <w:t xml:space="preserve">CPU:</w:t>
-      </w:r>
-      <w:r>
-        <w:rPr>
-          <w:rtl w:val="0"/>
-        </w:rPr>
-        <w:t xml:space="preserve"> Intel Core i3 or better</w:t>
-      </w:r>
-    </w:p>
-    <w:p>
-      <w:pPr>
-        <w:numPr>
-          <w:ilvl w:val="0"/>
-          <w:numId w:val="1"/>
-        </w:numPr>
-        <w:ind w:left="720" w:hanging="360"/>
-        <w:rPr>
-          <w:u w:val="none"/>
-        </w:rPr>
-      </w:pPr>
-      <w:r>
-        <w:rPr>
-          <w:b w:val="1"/>
-          <w:rtl w:val="0"/>
-        </w:rPr>
-        <w:t xml:space="preserve">Memory:</w:t>
-      </w:r>
-      <w:r>
-        <w:rPr>
-          <w:rtl w:val="0"/>
-        </w:rPr>
-        <w:t xml:space="preserve">  1024 MB RAM</w:t>
-      </w:r>
-    </w:p>
-    <w:p>
-      <w:pPr>
-        <w:numPr>
-          <w:ilvl w:val="0"/>
-          <w:numId w:val="1"/>
-        </w:numPr>
-        <w:ind w:left="720" w:hanging="360"/>
-        <w:rPr>
-          <w:u w:val="none"/>
-        </w:rPr>
-      </w:pPr>
-      <w:r>
-        <w:rPr>
-          <w:b w:val="1"/>
-          <w:rtl w:val="0"/>
-        </w:rPr>
-        <w:t xml:space="preserve">Video Card:</w:t>
-      </w:r>
-      <w:r>
-        <w:rPr>
-          <w:rtl w:val="0"/>
-        </w:rPr>
-        <w:t xml:space="preserve"> GeForce GTX 560 or any card compatible with DirectX 12</w:t>
-      </w:r>
-    </w:p>
-    <w:p>
-      <w:pPr>
-        <w:numPr>
-          <w:ilvl w:val="0"/>
-          <w:numId w:val="1"/>
-        </w:numPr>
-        <w:ind w:left="720" w:hanging="360"/>
-        <w:rPr>
-          <w:u w:val="none"/>
-        </w:rPr>
-      </w:pPr>
-      <w:r>
-        <w:rPr>
-          <w:b w:val="1"/>
-          <w:rtl w:val="0"/>
-        </w:rPr>
-        <w:t xml:space="preserve">Sound Card:</w:t>
-      </w:r>
-      <w:r>
-        <w:rPr>
-          <w:rtl w:val="0"/>
-        </w:rPr>
-        <w:t xml:space="preserve"> Any card compatible with DirectX 12</w:t>
-      </w:r>
-      <w:r>
-        <w:rPr>
-          <w:rtl w:val="0"/>
-        </w:rPr>
-      </w:r>
-    </w:p>
-    <w:p>
-      <w:pPr>
-        <w:contextualSpacing w:val="0"/>
-        <w:rPr>
-          <w:b w:val="1"/>
-        </w:rPr>
-      </w:pPr>
-      <w:r>
-        <w:rPr>
-          <w:rtl w:val="0"/>
-        </w:rPr>
-      </w:r>
-    </w:p>
-    <w:p>
-      <w:pPr>
-        <w:contextualSpacing w:val="0"/>
-        <w:rPr>
-          <w:b w:val="1"/>
-          <w:sz w:val="28"/>
-          <w:szCs w:val="28"/>
-        </w:rPr>
-      </w:pPr>
-      <w:r>
-        <w:rPr>
-          <w:b w:val="1"/>
-          <w:sz w:val="28"/>
-          <w:szCs w:val="28"/>
-          <w:rtl w:val="0"/>
-        </w:rPr>
-        <w:t xml:space="preserve">Project Directory</w:t>
-      </w:r>
-    </w:p>
-    <w:p>
-      <w:pPr>
-        <w:contextualSpacing w:val="0"/>
-        <w:rPr/>
-      </w:pPr>
-      <w:r>
-        <w:rPr>
-          <w:rtl w:val="0"/>
-        </w:rPr>
-      </w:r>
-    </w:p>
-    <w:p>
-      <w:pPr>
-        <w:numPr>
-          <w:ilvl w:val="0"/>
-          <w:numId w:val="4"/>
+          <w:numId w:val="7"/>
         </w:numPr>
         <w:shd w:fill="ffffff" w:val="clear"/>
         <w:spacing w:after="240" w:lineRule="auto"/>
@@ -975,7 +1000,7 @@
       <w:pPr>
         <w:numPr>
           <w:ilvl w:val="0"/>
-          <w:numId w:val="4"/>
+          <w:numId w:val="7"/>
         </w:numPr>
         <w:shd w:fill="ffffff" w:val="clear"/>
         <w:spacing w:after="240" w:lineRule="auto"/>
@@ -1005,7 +1030,7 @@
       <w:pPr>
         <w:numPr>
           <w:ilvl w:val="0"/>
-          <w:numId w:val="4"/>
+          <w:numId w:val="7"/>
         </w:numPr>
         <w:shd w:fill="ffffff" w:val="clear"/>
         <w:spacing w:after="240" w:lineRule="auto"/>
@@ -1035,7 +1060,7 @@
       <w:pPr>
         <w:numPr>
           <w:ilvl w:val="0"/>
-          <w:numId w:val="4"/>
+          <w:numId w:val="7"/>
         </w:numPr>
         <w:shd w:fill="ffffff" w:val="clear"/>
         <w:spacing w:after="240" w:lineRule="auto"/>
@@ -1065,7 +1090,7 @@
       <w:pPr>
         <w:numPr>
           <w:ilvl w:val="0"/>
-          <w:numId w:val="4"/>
+          <w:numId w:val="7"/>
         </w:numPr>
         <w:shd w:fill="ffffff" w:val="clear"/>
         <w:spacing w:after="240" w:lineRule="auto"/>
@@ -1242,7 +1267,7 @@
     <w:lvl w:ilvl="0">
       <w:start w:val="1"/>
       <w:numFmt w:val="bullet"/>
-      <w:lvlText w:val="●"/>
+      <w:lvlText w:val="-"/>
       <w:lvlJc w:val="left"/>
       <w:pPr>
         <w:ind w:left="720" w:hanging="360"/>
@@ -1254,7 +1279,7 @@
     <w:lvl w:ilvl="1">
       <w:start w:val="1"/>
       <w:numFmt w:val="bullet"/>
-      <w:lvlText w:val="○"/>
+      <w:lvlText w:val="-"/>
       <w:lvlJc w:val="left"/>
       <w:pPr>
         <w:ind w:left="1440" w:hanging="360"/>
@@ -1266,7 +1291,7 @@
     <w:lvl w:ilvl="2">
       <w:start w:val="1"/>
       <w:numFmt w:val="bullet"/>
-      <w:lvlText w:val="■"/>
+      <w:lvlText w:val="-"/>
       <w:lvlJc w:val="left"/>
       <w:pPr>
         <w:ind w:left="2160" w:hanging="360"/>
@@ -1278,7 +1303,7 @@
     <w:lvl w:ilvl="3">
       <w:start w:val="1"/>
       <w:numFmt w:val="bullet"/>
-      <w:lvlText w:val="●"/>
+      <w:lvlText w:val="-"/>
       <w:lvlJc w:val="left"/>
       <w:pPr>
         <w:ind w:left="2880" w:hanging="360"/>
@@ -1290,7 +1315,7 @@
     <w:lvl w:ilvl="4">
       <w:start w:val="1"/>
       <w:numFmt w:val="bullet"/>
-      <w:lvlText w:val="○"/>
+      <w:lvlText w:val="-"/>
       <w:lvlJc w:val="left"/>
       <w:pPr>
         <w:ind w:left="3600" w:hanging="360"/>
@@ -1302,7 +1327,7 @@
     <w:lvl w:ilvl="5">
       <w:start w:val="1"/>
       <w:numFmt w:val="bullet"/>
-      <w:lvlText w:val="■"/>
+      <w:lvlText w:val="-"/>
       <w:lvlJc w:val="left"/>
       <w:pPr>
         <w:ind w:left="4320" w:hanging="360"/>
@@ -1314,7 +1339,7 @@
     <w:lvl w:ilvl="6">
       <w:start w:val="1"/>
       <w:numFmt w:val="bullet"/>
-      <w:lvlText w:val="●"/>
+      <w:lvlText w:val="-"/>
       <w:lvlJc w:val="left"/>
       <w:pPr>
         <w:ind w:left="5040" w:hanging="360"/>
@@ -1326,7 +1351,7 @@
     <w:lvl w:ilvl="7">
       <w:start w:val="1"/>
       <w:numFmt w:val="bullet"/>
-      <w:lvlText w:val="○"/>
+      <w:lvlText w:val="-"/>
       <w:lvlJc w:val="left"/>
       <w:pPr>
         <w:ind w:left="5760" w:hanging="360"/>
@@ -1338,7 +1363,7 @@
     <w:lvl w:ilvl="8">
       <w:start w:val="1"/>
       <w:numFmt w:val="bullet"/>
-      <w:lvlText w:val="■"/>
+      <w:lvlText w:val="-"/>
       <w:lvlJc w:val="left"/>
       <w:pPr>
         <w:ind w:left="6480" w:hanging="360"/>
@@ -1459,6 +1484,446 @@
     </w:lvl>
   </w:abstractNum>
   <w:abstractNum w:abstractNumId="4">
+    <w:lvl w:ilvl="0">
+      <w:start w:val="1"/>
+      <w:numFmt w:val="bullet"/>
+      <w:lvlText w:val="●"/>
+      <w:lvlJc w:val="left"/>
+      <w:pPr>
+        <w:ind w:left="720" w:hanging="360"/>
+      </w:pPr>
+      <w:rPr>
+        <w:u w:val="none"/>
+      </w:rPr>
+    </w:lvl>
+    <w:lvl w:ilvl="1">
+      <w:start w:val="1"/>
+      <w:numFmt w:val="bullet"/>
+      <w:lvlText w:val="○"/>
+      <w:lvlJc w:val="left"/>
+      <w:pPr>
+        <w:ind w:left="1440" w:hanging="360"/>
+      </w:pPr>
+      <w:rPr>
+        <w:u w:val="none"/>
+      </w:rPr>
+    </w:lvl>
+    <w:lvl w:ilvl="2">
+      <w:start w:val="1"/>
+      <w:numFmt w:val="bullet"/>
+      <w:lvlText w:val="■"/>
+      <w:lvlJc w:val="left"/>
+      <w:pPr>
+        <w:ind w:left="2160" w:hanging="360"/>
+      </w:pPr>
+      <w:rPr>
+        <w:u w:val="none"/>
+      </w:rPr>
+    </w:lvl>
+    <w:lvl w:ilvl="3">
+      <w:start w:val="1"/>
+      <w:numFmt w:val="bullet"/>
+      <w:lvlText w:val="●"/>
+      <w:lvlJc w:val="left"/>
+      <w:pPr>
+        <w:ind w:left="2880" w:hanging="360"/>
+      </w:pPr>
+      <w:rPr>
+        <w:u w:val="none"/>
+      </w:rPr>
+    </w:lvl>
+    <w:lvl w:ilvl="4">
+      <w:start w:val="1"/>
+      <w:numFmt w:val="bullet"/>
+      <w:lvlText w:val="○"/>
+      <w:lvlJc w:val="left"/>
+      <w:pPr>
+        <w:ind w:left="3600" w:hanging="360"/>
+      </w:pPr>
+      <w:rPr>
+        <w:u w:val="none"/>
+      </w:rPr>
+    </w:lvl>
+    <w:lvl w:ilvl="5">
+      <w:start w:val="1"/>
+      <w:numFmt w:val="bullet"/>
+      <w:lvlText w:val="■"/>
+      <w:lvlJc w:val="left"/>
+      <w:pPr>
+        <w:ind w:left="4320" w:hanging="360"/>
+      </w:pPr>
+      <w:rPr>
+        <w:u w:val="none"/>
+      </w:rPr>
+    </w:lvl>
+    <w:lvl w:ilvl="6">
+      <w:start w:val="1"/>
+      <w:numFmt w:val="bullet"/>
+      <w:lvlText w:val="●"/>
+      <w:lvlJc w:val="left"/>
+      <w:pPr>
+        <w:ind w:left="5040" w:hanging="360"/>
+      </w:pPr>
+      <w:rPr>
+        <w:u w:val="none"/>
+      </w:rPr>
+    </w:lvl>
+    <w:lvl w:ilvl="7">
+      <w:start w:val="1"/>
+      <w:numFmt w:val="bullet"/>
+      <w:lvlText w:val="○"/>
+      <w:lvlJc w:val="left"/>
+      <w:pPr>
+        <w:ind w:left="5760" w:hanging="360"/>
+      </w:pPr>
+      <w:rPr>
+        <w:u w:val="none"/>
+      </w:rPr>
+    </w:lvl>
+    <w:lvl w:ilvl="8">
+      <w:start w:val="1"/>
+      <w:numFmt w:val="bullet"/>
+      <w:lvlText w:val="■"/>
+      <w:lvlJc w:val="left"/>
+      <w:pPr>
+        <w:ind w:left="6480" w:hanging="360"/>
+      </w:pPr>
+      <w:rPr>
+        <w:u w:val="none"/>
+      </w:rPr>
+    </w:lvl>
+  </w:abstractNum>
+  <w:abstractNum w:abstractNumId="5">
+    <w:lvl w:ilvl="0">
+      <w:start w:val="1"/>
+      <w:numFmt w:val="bullet"/>
+      <w:lvlText w:val="●"/>
+      <w:lvlJc w:val="left"/>
+      <w:pPr>
+        <w:ind w:left="720" w:hanging="360"/>
+      </w:pPr>
+      <w:rPr>
+        <w:u w:val="none"/>
+      </w:rPr>
+    </w:lvl>
+    <w:lvl w:ilvl="1">
+      <w:start w:val="1"/>
+      <w:numFmt w:val="bullet"/>
+      <w:lvlText w:val="○"/>
+      <w:lvlJc w:val="left"/>
+      <w:pPr>
+        <w:ind w:left="1440" w:hanging="360"/>
+      </w:pPr>
+      <w:rPr>
+        <w:u w:val="none"/>
+      </w:rPr>
+    </w:lvl>
+    <w:lvl w:ilvl="2">
+      <w:start w:val="1"/>
+      <w:numFmt w:val="bullet"/>
+      <w:lvlText w:val="■"/>
+      <w:lvlJc w:val="left"/>
+      <w:pPr>
+        <w:ind w:left="2160" w:hanging="360"/>
+      </w:pPr>
+      <w:rPr>
+        <w:u w:val="none"/>
+      </w:rPr>
+    </w:lvl>
+    <w:lvl w:ilvl="3">
+      <w:start w:val="1"/>
+      <w:numFmt w:val="bullet"/>
+      <w:lvlText w:val="●"/>
+      <w:lvlJc w:val="left"/>
+      <w:pPr>
+        <w:ind w:left="2880" w:hanging="360"/>
+      </w:pPr>
+      <w:rPr>
+        <w:u w:val="none"/>
+      </w:rPr>
+    </w:lvl>
+    <w:lvl w:ilvl="4">
+      <w:start w:val="1"/>
+      <w:numFmt w:val="bullet"/>
+      <w:lvlText w:val="○"/>
+      <w:lvlJc w:val="left"/>
+      <w:pPr>
+        <w:ind w:left="3600" w:hanging="360"/>
+      </w:pPr>
+      <w:rPr>
+        <w:u w:val="none"/>
+      </w:rPr>
+    </w:lvl>
+    <w:lvl w:ilvl="5">
+      <w:start w:val="1"/>
+      <w:numFmt w:val="bullet"/>
+      <w:lvlText w:val="■"/>
+      <w:lvlJc w:val="left"/>
+      <w:pPr>
+        <w:ind w:left="4320" w:hanging="360"/>
+      </w:pPr>
+      <w:rPr>
+        <w:u w:val="none"/>
+      </w:rPr>
+    </w:lvl>
+    <w:lvl w:ilvl="6">
+      <w:start w:val="1"/>
+      <w:numFmt w:val="bullet"/>
+      <w:lvlText w:val="●"/>
+      <w:lvlJc w:val="left"/>
+      <w:pPr>
+        <w:ind w:left="5040" w:hanging="360"/>
+      </w:pPr>
+      <w:rPr>
+        <w:u w:val="none"/>
+      </w:rPr>
+    </w:lvl>
+    <w:lvl w:ilvl="7">
+      <w:start w:val="1"/>
+      <w:numFmt w:val="bullet"/>
+      <w:lvlText w:val="○"/>
+      <w:lvlJc w:val="left"/>
+      <w:pPr>
+        <w:ind w:left="5760" w:hanging="360"/>
+      </w:pPr>
+      <w:rPr>
+        <w:u w:val="none"/>
+      </w:rPr>
+    </w:lvl>
+    <w:lvl w:ilvl="8">
+      <w:start w:val="1"/>
+      <w:numFmt w:val="bullet"/>
+      <w:lvlText w:val="■"/>
+      <w:lvlJc w:val="left"/>
+      <w:pPr>
+        <w:ind w:left="6480" w:hanging="360"/>
+      </w:pPr>
+      <w:rPr>
+        <w:u w:val="none"/>
+      </w:rPr>
+    </w:lvl>
+  </w:abstractNum>
+  <w:abstractNum w:abstractNumId="6">
+    <w:lvl w:ilvl="0">
+      <w:start w:val="1"/>
+      <w:numFmt w:val="bullet"/>
+      <w:lvlText w:val="●"/>
+      <w:lvlJc w:val="left"/>
+      <w:pPr>
+        <w:ind w:left="720" w:hanging="360"/>
+      </w:pPr>
+      <w:rPr>
+        <w:u w:val="none"/>
+      </w:rPr>
+    </w:lvl>
+    <w:lvl w:ilvl="1">
+      <w:start w:val="1"/>
+      <w:numFmt w:val="bullet"/>
+      <w:lvlText w:val="○"/>
+      <w:lvlJc w:val="left"/>
+      <w:pPr>
+        <w:ind w:left="1440" w:hanging="360"/>
+      </w:pPr>
+      <w:rPr>
+        <w:u w:val="none"/>
+      </w:rPr>
+    </w:lvl>
+    <w:lvl w:ilvl="2">
+      <w:start w:val="1"/>
+      <w:numFmt w:val="bullet"/>
+      <w:lvlText w:val="■"/>
+      <w:lvlJc w:val="left"/>
+      <w:pPr>
+        <w:ind w:left="2160" w:hanging="360"/>
+      </w:pPr>
+      <w:rPr>
+        <w:u w:val="none"/>
+      </w:rPr>
+    </w:lvl>
+    <w:lvl w:ilvl="3">
+      <w:start w:val="1"/>
+      <w:numFmt w:val="bullet"/>
+      <w:lvlText w:val="●"/>
+      <w:lvlJc w:val="left"/>
+      <w:pPr>
+        <w:ind w:left="2880" w:hanging="360"/>
+      </w:pPr>
+      <w:rPr>
+        <w:u w:val="none"/>
+      </w:rPr>
+    </w:lvl>
+    <w:lvl w:ilvl="4">
+      <w:start w:val="1"/>
+      <w:numFmt w:val="bullet"/>
+      <w:lvlText w:val="○"/>
+      <w:lvlJc w:val="left"/>
+      <w:pPr>
+        <w:ind w:left="3600" w:hanging="360"/>
+      </w:pPr>
+      <w:rPr>
+        <w:u w:val="none"/>
+      </w:rPr>
+    </w:lvl>
+    <w:lvl w:ilvl="5">
+      <w:start w:val="1"/>
+      <w:numFmt w:val="bullet"/>
+      <w:lvlText w:val="■"/>
+      <w:lvlJc w:val="left"/>
+      <w:pPr>
+        <w:ind w:left="4320" w:hanging="360"/>
+      </w:pPr>
+      <w:rPr>
+        <w:u w:val="none"/>
+      </w:rPr>
+    </w:lvl>
+    <w:lvl w:ilvl="6">
+      <w:start w:val="1"/>
+      <w:numFmt w:val="bullet"/>
+      <w:lvlText w:val="●"/>
+      <w:lvlJc w:val="left"/>
+      <w:pPr>
+        <w:ind w:left="5040" w:hanging="360"/>
+      </w:pPr>
+      <w:rPr>
+        <w:u w:val="none"/>
+      </w:rPr>
+    </w:lvl>
+    <w:lvl w:ilvl="7">
+      <w:start w:val="1"/>
+      <w:numFmt w:val="bullet"/>
+      <w:lvlText w:val="○"/>
+      <w:lvlJc w:val="left"/>
+      <w:pPr>
+        <w:ind w:left="5760" w:hanging="360"/>
+      </w:pPr>
+      <w:rPr>
+        <w:u w:val="none"/>
+      </w:rPr>
+    </w:lvl>
+    <w:lvl w:ilvl="8">
+      <w:start w:val="1"/>
+      <w:numFmt w:val="bullet"/>
+      <w:lvlText w:val="■"/>
+      <w:lvlJc w:val="left"/>
+      <w:pPr>
+        <w:ind w:left="6480" w:hanging="360"/>
+      </w:pPr>
+      <w:rPr>
+        <w:u w:val="none"/>
+      </w:rPr>
+    </w:lvl>
+  </w:abstractNum>
+  <w:abstractNum w:abstractNumId="7">
+    <w:lvl w:ilvl="0">
+      <w:start w:val="1"/>
+      <w:numFmt w:val="bullet"/>
+      <w:lvlText w:val="●"/>
+      <w:lvlJc w:val="left"/>
+      <w:pPr>
+        <w:ind w:left="720" w:hanging="360"/>
+      </w:pPr>
+      <w:rPr>
+        <w:u w:val="none"/>
+      </w:rPr>
+    </w:lvl>
+    <w:lvl w:ilvl="1">
+      <w:start w:val="1"/>
+      <w:numFmt w:val="bullet"/>
+      <w:lvlText w:val="○"/>
+      <w:lvlJc w:val="left"/>
+      <w:pPr>
+        <w:ind w:left="1440" w:hanging="360"/>
+      </w:pPr>
+      <w:rPr>
+        <w:u w:val="none"/>
+      </w:rPr>
+    </w:lvl>
+    <w:lvl w:ilvl="2">
+      <w:start w:val="1"/>
+      <w:numFmt w:val="bullet"/>
+      <w:lvlText w:val="■"/>
+      <w:lvlJc w:val="left"/>
+      <w:pPr>
+        <w:ind w:left="2160" w:hanging="360"/>
+      </w:pPr>
+      <w:rPr>
+        <w:u w:val="none"/>
+      </w:rPr>
+    </w:lvl>
+    <w:lvl w:ilvl="3">
+      <w:start w:val="1"/>
+      <w:numFmt w:val="bullet"/>
+      <w:lvlText w:val="●"/>
+      <w:lvlJc w:val="left"/>
+      <w:pPr>
+        <w:ind w:left="2880" w:hanging="360"/>
+      </w:pPr>
+      <w:rPr>
+        <w:u w:val="none"/>
+      </w:rPr>
+    </w:lvl>
+    <w:lvl w:ilvl="4">
+      <w:start w:val="1"/>
+      <w:numFmt w:val="bullet"/>
+      <w:lvlText w:val="○"/>
+      <w:lvlJc w:val="left"/>
+      <w:pPr>
+        <w:ind w:left="3600" w:hanging="360"/>
+      </w:pPr>
+      <w:rPr>
+        <w:u w:val="none"/>
+      </w:rPr>
+    </w:lvl>
+    <w:lvl w:ilvl="5">
+      <w:start w:val="1"/>
+      <w:numFmt w:val="bullet"/>
+      <w:lvlText w:val="■"/>
+      <w:lvlJc w:val="left"/>
+      <w:pPr>
+        <w:ind w:left="4320" w:hanging="360"/>
+      </w:pPr>
+      <w:rPr>
+        <w:u w:val="none"/>
+      </w:rPr>
+    </w:lvl>
+    <w:lvl w:ilvl="6">
+      <w:start w:val="1"/>
+      <w:numFmt w:val="bullet"/>
+      <w:lvlText w:val="●"/>
+      <w:lvlJc w:val="left"/>
+      <w:pPr>
+        <w:ind w:left="5040" w:hanging="360"/>
+      </w:pPr>
+      <w:rPr>
+        <w:u w:val="none"/>
+      </w:rPr>
+    </w:lvl>
+    <w:lvl w:ilvl="7">
+      <w:start w:val="1"/>
+      <w:numFmt w:val="bullet"/>
+      <w:lvlText w:val="○"/>
+      <w:lvlJc w:val="left"/>
+      <w:pPr>
+        <w:ind w:left="5760" w:hanging="360"/>
+      </w:pPr>
+      <w:rPr>
+        <w:u w:val="none"/>
+      </w:rPr>
+    </w:lvl>
+    <w:lvl w:ilvl="8">
+      <w:start w:val="1"/>
+      <w:numFmt w:val="bullet"/>
+      <w:lvlText w:val="■"/>
+      <w:lvlJc w:val="left"/>
+      <w:pPr>
+        <w:ind w:left="6480" w:hanging="360"/>
+      </w:pPr>
+      <w:rPr>
+        <w:u w:val="none"/>
+      </w:rPr>
+    </w:lvl>
+  </w:abstractNum>
+  <w:abstractNum w:abstractNumId="8">
     <w:lvl w:ilvl="0">
       <w:start w:val="1"/>
       <w:numFmt w:val="bullet"/>
@@ -1579,6 +2044,18 @@
   </w:num>
   <w:num w:numId="4">
     <w:abstractNumId w:val="4"/>
+  </w:num>
+  <w:num w:numId="5">
+    <w:abstractNumId w:val="5"/>
+  </w:num>
+  <w:num w:numId="6">
+    <w:abstractNumId w:val="6"/>
+  </w:num>
+  <w:num w:numId="7">
+    <w:abstractNumId w:val="7"/>
+  </w:num>
+  <w:num w:numId="8">
+    <w:abstractNumId w:val="8"/>
   </w:num>
 </w:numbering>
 </file>

</xml_diff>